<commit_message>
Added 25-09 archive, added controls and heart pics
</commit_message>
<xml_diff>
--- a/Things to do.docx
+++ b/Things to do.docx
@@ -16,6 +16,12 @@
         </w:numPr>
       </w:pPr>
       <w:r>
+        <w:rPr>
+          <w:color w:val="EE0000"/>
+        </w:rPr>
+        <w:t xml:space="preserve">DONE </w:t>
+      </w:r>
+      <w:r>
         <w:t>Clean top UI</w:t>
       </w:r>
     </w:p>
@@ -40,8 +46,19 @@
         </w:numPr>
       </w:pPr>
       <w:r>
-        <w:t>Remove redundant mifs</w:t>
-      </w:r>
+        <w:rPr>
+          <w:color w:val="EE0000"/>
+        </w:rPr>
+        <w:t xml:space="preserve">DONE </w:t>
+      </w:r>
+      <w:r>
+        <w:t xml:space="preserve">Remove redundant </w:t>
+      </w:r>
+      <w:proofErr w:type="spellStart"/>
+      <w:r>
+        <w:t>mifs</w:t>
+      </w:r>
+      <w:proofErr w:type="spellEnd"/>
     </w:p>
     <w:p>
       <w:pPr>
@@ -52,7 +69,15 @@
         </w:numPr>
       </w:pPr>
       <w:r>
-        <w:t>Reduce size of hearts and bombs to 16 bit and add Score counter</w:t>
+        <w:t xml:space="preserve">Reduce size of hearts and bombs to 16 </w:t>
+      </w:r>
+      <w:proofErr w:type="gramStart"/>
+      <w:r>
+        <w:t>bit</w:t>
+      </w:r>
+      <w:proofErr w:type="gramEnd"/>
+      <w:r>
+        <w:t xml:space="preserve"> and add Score counter</w:t>
       </w:r>
     </w:p>
     <w:p>
@@ -76,6 +101,12 @@
         </w:numPr>
       </w:pPr>
       <w:r>
+        <w:rPr>
+          <w:color w:val="EE0000"/>
+        </w:rPr>
+        <w:t xml:space="preserve">DONE </w:t>
+      </w:r>
+      <w:r>
         <w:t>Change bus text module to have 16 characters</w:t>
       </w:r>
     </w:p>
@@ -88,6 +119,12 @@
         </w:numPr>
       </w:pPr>
       <w:r>
+        <w:rPr>
+          <w:color w:val="EE0000"/>
+        </w:rPr>
+        <w:t xml:space="preserve">DONE </w:t>
+      </w:r>
+      <w:r>
         <w:t>Add texts and pictures to all screens</w:t>
       </w:r>
     </w:p>
@@ -100,7 +137,21 @@
         </w:numPr>
       </w:pPr>
       <w:r>
-        <w:t>See if I can change timer to start upon game_on signal</w:t>
+        <w:rPr>
+          <w:color w:val="EE0000"/>
+        </w:rPr>
+        <w:t xml:space="preserve">DONE </w:t>
+      </w:r>
+      <w:r>
+        <w:t xml:space="preserve">See if I can change timer to start upon </w:t>
+      </w:r>
+      <w:proofErr w:type="spellStart"/>
+      <w:r>
+        <w:t>game_on</w:t>
+      </w:r>
+      <w:proofErr w:type="spellEnd"/>
+      <w:r>
+        <w:t xml:space="preserve"> signal</w:t>
       </w:r>
       <w:r>
         <w:t xml:space="preserve"> (maybe load 99)</w:t>
@@ -139,7 +190,107 @@
         </w:numPr>
       </w:pPr>
       <w:r>
-        <w:t>Change bombs and hearts to display with number and remove word</w:t>
+        <w:t xml:space="preserve">Change bombs and hearts to display with number and remove </w:t>
+      </w:r>
+      <w:proofErr w:type="gramStart"/>
+      <w:r>
+        <w:t>word</w:t>
+      </w:r>
+      <w:proofErr w:type="gramEnd"/>
+    </w:p>
+    <w:p>
+      <w:pPr>
+        <w:pStyle w:val="ListParagraph"/>
+        <w:numPr>
+          <w:ilvl w:val="0"/>
+          <w:numId w:val="1"/>
+        </w:numPr>
+      </w:pPr>
+      <w:r>
+        <w:t>Game ending object – golden idol or secret door leading to the next level.</w:t>
+      </w:r>
+    </w:p>
+    <w:p>
+      <w:pPr>
+        <w:pStyle w:val="ListParagraph"/>
+        <w:numPr>
+          <w:ilvl w:val="0"/>
+          <w:numId w:val="1"/>
+        </w:numPr>
+      </w:pPr>
+      <w:r>
+        <w:t>Destructible walls</w:t>
+      </w:r>
+      <w:r>
+        <w:t xml:space="preserve"> – 3 modes, arrangement algorithm, </w:t>
+      </w:r>
+    </w:p>
+    <w:p>
+      <w:pPr>
+        <w:pStyle w:val="ListParagraph"/>
+        <w:numPr>
+          <w:ilvl w:val="0"/>
+          <w:numId w:val="1"/>
+        </w:numPr>
+      </w:pPr>
+      <w:r>
+        <w:t>Add reset state for enemies, player upon rising edge of last enter key</w:t>
+      </w:r>
+    </w:p>
+    <w:p>
+      <w:pPr>
+        <w:pStyle w:val="ListParagraph"/>
+        <w:numPr>
+          <w:ilvl w:val="0"/>
+          <w:numId w:val="1"/>
+        </w:numPr>
+      </w:pPr>
+      <w:r>
+        <w:t>Textures</w:t>
+      </w:r>
+    </w:p>
+    <w:p>
+      <w:pPr>
+        <w:pStyle w:val="ListParagraph"/>
+        <w:numPr>
+          <w:ilvl w:val="0"/>
+          <w:numId w:val="1"/>
+        </w:numPr>
+      </w:pPr>
+      <w:r>
+        <w:t>Levels</w:t>
+      </w:r>
+      <w:r>
+        <w:t xml:space="preserve"> – 3 levels, different walls and enemies.</w:t>
+      </w:r>
+    </w:p>
+    <w:p>
+      <w:pPr>
+        <w:pStyle w:val="ListParagraph"/>
+        <w:numPr>
+          <w:ilvl w:val="0"/>
+          <w:numId w:val="1"/>
+        </w:numPr>
+      </w:pPr>
+      <w:r>
+        <w:t>Sound</w:t>
+      </w:r>
+    </w:p>
+    <w:p>
+      <w:pPr>
+        <w:ind w:left="360"/>
+      </w:pPr>
+    </w:p>
+    <w:p>
+      <w:pPr>
+        <w:pStyle w:val="ListParagraph"/>
+        <w:numPr>
+          <w:ilvl w:val="0"/>
+          <w:numId w:val="1"/>
+        </w:numPr>
+      </w:pPr>
+      <w:r>
+        <w:t>Themes:</w:t>
       </w:r>
     </w:p>
     <w:p>
@@ -150,82 +301,96 @@
           <w:numId w:val="1"/>
         </w:numPr>
       </w:pPr>
-    </w:p>
-    <w:p>
-      <w:pPr>
-        <w:pStyle w:val="ListParagraph"/>
-        <w:numPr>
-          <w:ilvl w:val="0"/>
-          <w:numId w:val="1"/>
-        </w:numPr>
-      </w:pPr>
-      <w:r>
-        <w:t>Destructible walls</w:t>
-      </w:r>
-    </w:p>
-    <w:p>
-      <w:pPr>
-        <w:pStyle w:val="ListParagraph"/>
-        <w:numPr>
-          <w:ilvl w:val="0"/>
-          <w:numId w:val="1"/>
-        </w:numPr>
-      </w:pPr>
-      <w:r>
-        <w:t>Add reset state for enemies, player upon rising edge of last enter key</w:t>
-      </w:r>
-    </w:p>
-    <w:p>
-      <w:pPr>
-        <w:pStyle w:val="ListParagraph"/>
-        <w:numPr>
-          <w:ilvl w:val="0"/>
-          <w:numId w:val="1"/>
-        </w:numPr>
-      </w:pPr>
-      <w:r>
-        <w:t>Textures</w:t>
-      </w:r>
-    </w:p>
-    <w:p>
-      <w:pPr>
-        <w:pStyle w:val="ListParagraph"/>
-        <w:numPr>
-          <w:ilvl w:val="0"/>
-          <w:numId w:val="1"/>
-        </w:numPr>
-      </w:pPr>
-      <w:r>
-        <w:t>Levels</w:t>
-      </w:r>
-    </w:p>
-    <w:p>
-      <w:pPr>
-        <w:pStyle w:val="ListParagraph"/>
-        <w:numPr>
-          <w:ilvl w:val="0"/>
-          <w:numId w:val="1"/>
-        </w:numPr>
-      </w:pPr>
-      <w:r>
-        <w:t>Sound</w:t>
-      </w:r>
-    </w:p>
-    <w:p>
-      <w:pPr>
-        <w:ind w:left="360"/>
-      </w:pPr>
-    </w:p>
-    <w:p>
-      <w:pPr>
-        <w:pStyle w:val="ListParagraph"/>
-        <w:numPr>
-          <w:ilvl w:val="0"/>
-          <w:numId w:val="1"/>
-        </w:numPr>
-      </w:pPr>
-      <w:r>
-        <w:t>Themes:</w:t>
+      <w:r>
+        <w:t>Rico’s Mayhem</w:t>
+      </w:r>
+    </w:p>
+    <w:p>
+      <w:pPr>
+        <w:pStyle w:val="ListParagraph"/>
+        <w:numPr>
+          <w:ilvl w:val="2"/>
+          <w:numId w:val="1"/>
+        </w:numPr>
+      </w:pPr>
+      <w:r>
+        <w:t xml:space="preserve">Indestructible </w:t>
+      </w:r>
+      <w:proofErr w:type="gramStart"/>
+      <w:r>
+        <w:t>walls  -</w:t>
+      </w:r>
+      <w:proofErr w:type="gramEnd"/>
+      <w:r>
+        <w:t xml:space="preserve"> palm trees / stone block with snow on top</w:t>
+      </w:r>
+    </w:p>
+    <w:p>
+      <w:pPr>
+        <w:pStyle w:val="ListParagraph"/>
+        <w:numPr>
+          <w:ilvl w:val="2"/>
+          <w:numId w:val="1"/>
+        </w:numPr>
+      </w:pPr>
+      <w:r>
+        <w:t>Destructible walls – wooden boxes / ice with breakage level</w:t>
+      </w:r>
+    </w:p>
+    <w:p>
+      <w:pPr>
+        <w:pStyle w:val="ListParagraph"/>
+        <w:numPr>
+          <w:ilvl w:val="2"/>
+          <w:numId w:val="1"/>
+        </w:numPr>
+      </w:pPr>
+      <w:r>
+        <w:t>Bomb – dynamite stick</w:t>
+      </w:r>
+    </w:p>
+    <w:p>
+      <w:pPr>
+        <w:pStyle w:val="ListParagraph"/>
+        <w:numPr>
+          <w:ilvl w:val="2"/>
+          <w:numId w:val="1"/>
+        </w:numPr>
+      </w:pPr>
+      <w:r>
+        <w:t>Enemy – lemurs / seals</w:t>
+      </w:r>
+    </w:p>
+    <w:p>
+      <w:pPr>
+        <w:pStyle w:val="ListParagraph"/>
+        <w:numPr>
+          <w:ilvl w:val="2"/>
+          <w:numId w:val="1"/>
+        </w:numPr>
+      </w:pPr>
+      <w:r>
+        <w:t>Player - pinguin</w:t>
+      </w:r>
+    </w:p>
+    <w:p>
+      <w:pPr>
+        <w:pStyle w:val="ListParagraph"/>
+        <w:numPr>
+          <w:ilvl w:val="2"/>
+          <w:numId w:val="1"/>
+        </w:numPr>
+      </w:pPr>
+      <w:r>
+        <w:t xml:space="preserve">Background – green jungle / </w:t>
+      </w:r>
+      <w:proofErr w:type="spellStart"/>
+      <w:r>
+        <w:t>icey</w:t>
+      </w:r>
+      <w:proofErr w:type="spellEnd"/>
+      <w:r>
+        <w:t xml:space="preserve"> blue</w:t>
       </w:r>
     </w:p>
     <w:p>
@@ -237,7 +402,36 @@
         </w:numPr>
       </w:pPr>
       <w:r>
-        <w:t>Rico’s Mayhem</w:t>
+        <w:t>Donkey’s Kong, bananas as lives, barrels as bombs</w:t>
+      </w:r>
+    </w:p>
+    <w:p>
+      <w:pPr>
+        <w:pStyle w:val="ListParagraph"/>
+        <w:numPr>
+          <w:ilvl w:val="1"/>
+          <w:numId w:val="1"/>
+        </w:numPr>
+      </w:pPr>
+      <w:r>
+        <w:t xml:space="preserve">Pac Bomber Man </w:t>
+      </w:r>
+      <w:proofErr w:type="spellStart"/>
+      <w:r>
+        <w:t>Man</w:t>
+      </w:r>
+      <w:proofErr w:type="spellEnd"/>
+    </w:p>
+    <w:p>
+      <w:pPr>
+        <w:pStyle w:val="ListParagraph"/>
+        <w:numPr>
+          <w:ilvl w:val="1"/>
+          <w:numId w:val="1"/>
+        </w:numPr>
+      </w:pPr>
+      <w:r>
+        <w:t>Indiana’s Jones</w:t>
       </w:r>
     </w:p>
     <w:p>
@@ -249,115 +443,15 @@
         </w:numPr>
       </w:pPr>
       <w:r>
-        <w:t>Indestructible walls  - palm trees / stone block with snow on top</w:t>
-      </w:r>
-    </w:p>
-    <w:p>
-      <w:pPr>
-        <w:pStyle w:val="ListParagraph"/>
-        <w:numPr>
-          <w:ilvl w:val="2"/>
-          <w:numId w:val="1"/>
-        </w:numPr>
-      </w:pPr>
-      <w:r>
-        <w:t>Destructible walls – wooden boxes / ice with breakage level</w:t>
-      </w:r>
-    </w:p>
-    <w:p>
-      <w:pPr>
-        <w:pStyle w:val="ListParagraph"/>
-        <w:numPr>
-          <w:ilvl w:val="2"/>
-          <w:numId w:val="1"/>
-        </w:numPr>
-      </w:pPr>
-      <w:r>
-        <w:t>Bomb – dynamite stick</w:t>
-      </w:r>
-    </w:p>
-    <w:p>
-      <w:pPr>
-        <w:pStyle w:val="ListParagraph"/>
-        <w:numPr>
-          <w:ilvl w:val="2"/>
-          <w:numId w:val="1"/>
-        </w:numPr>
-      </w:pPr>
-      <w:r>
-        <w:t>Enemy – lemurs / seals</w:t>
-      </w:r>
-    </w:p>
-    <w:p>
-      <w:pPr>
-        <w:pStyle w:val="ListParagraph"/>
-        <w:numPr>
-          <w:ilvl w:val="2"/>
-          <w:numId w:val="1"/>
-        </w:numPr>
-      </w:pPr>
-      <w:r>
-        <w:t>Player - pinguin</w:t>
-      </w:r>
-    </w:p>
-    <w:p>
-      <w:pPr>
-        <w:pStyle w:val="ListParagraph"/>
-        <w:numPr>
-          <w:ilvl w:val="2"/>
-          <w:numId w:val="1"/>
-        </w:numPr>
-      </w:pPr>
-      <w:r>
-        <w:t>Background – green jungle / icey blue</w:t>
-      </w:r>
-    </w:p>
-    <w:p>
-      <w:pPr>
-        <w:pStyle w:val="ListParagraph"/>
-        <w:numPr>
-          <w:ilvl w:val="1"/>
-          <w:numId w:val="1"/>
-        </w:numPr>
-      </w:pPr>
-      <w:r>
-        <w:t>Donkey’s Kong, bananas as lives, barrels as bombs</w:t>
-      </w:r>
-    </w:p>
-    <w:p>
-      <w:pPr>
-        <w:pStyle w:val="ListParagraph"/>
-        <w:numPr>
-          <w:ilvl w:val="1"/>
-          <w:numId w:val="1"/>
-        </w:numPr>
-      </w:pPr>
-      <w:r>
-        <w:t>Pac Bomber Man Man</w:t>
-      </w:r>
-    </w:p>
-    <w:p>
-      <w:pPr>
-        <w:pStyle w:val="ListParagraph"/>
-        <w:numPr>
-          <w:ilvl w:val="1"/>
-          <w:numId w:val="1"/>
-        </w:numPr>
-      </w:pPr>
-      <w:r>
-        <w:t>Indiana’s Jones</w:t>
-      </w:r>
-    </w:p>
-    <w:p>
-      <w:pPr>
-        <w:pStyle w:val="ListParagraph"/>
-        <w:numPr>
-          <w:ilvl w:val="2"/>
-          <w:numId w:val="1"/>
-        </w:numPr>
-      </w:pPr>
-      <w:r>
-        <w:t xml:space="preserve">Indestructible walls  - </w:t>
+        <w:t xml:space="preserve">Indestructible </w:t>
+      </w:r>
+      <w:proofErr w:type="gramStart"/>
+      <w:r>
+        <w:t>walls  -</w:t>
+      </w:r>
+      <w:proofErr w:type="gramEnd"/>
+      <w:r>
+        <w:t xml:space="preserve"> </w:t>
       </w:r>
       <w:r>
         <w:t>stone walls</w:t>

</xml_diff>

<commit_message>
End of call Push
</commit_message>
<xml_diff>
--- a/Things to do.docx
+++ b/Things to do.docx
@@ -69,15 +69,16 @@
         </w:numPr>
       </w:pPr>
       <w:r>
-        <w:t xml:space="preserve">Reduce size of hearts and bombs to 16 </w:t>
-      </w:r>
-      <w:proofErr w:type="gramStart"/>
-      <w:r>
-        <w:t>bit</w:t>
-      </w:r>
-      <w:proofErr w:type="gramEnd"/>
-      <w:r>
-        <w:t xml:space="preserve"> and add Score counter</w:t>
+        <w:rPr>
+          <w:color w:val="0070C0"/>
+        </w:rPr>
+        <w:t>YOAV</w:t>
+      </w:r>
+      <w:r>
+        <w:t xml:space="preserve"> </w:t>
+      </w:r>
+      <w:r>
+        <w:t>Reduce size of hearts and bombs to 16 bit and add Score counter</w:t>
       </w:r>
     </w:p>
     <w:p>
@@ -88,6 +89,15 @@
           <w:numId w:val="1"/>
         </w:numPr>
       </w:pPr>
+      <w:r>
+        <w:rPr>
+          <w:color w:val="0070C0"/>
+        </w:rPr>
+        <w:t>YOAV</w:t>
+      </w:r>
+      <w:r>
+        <w:t xml:space="preserve"> </w:t>
+      </w:r>
       <w:r>
         <w:t>Add Score module that increases upon killing of an enemy</w:t>
       </w:r>
@@ -166,6 +176,15 @@
         </w:numPr>
       </w:pPr>
       <w:r>
+        <w:rPr>
+          <w:color w:val="EE0000"/>
+        </w:rPr>
+        <w:t>DONE</w:t>
+      </w:r>
+      <w:r>
+        <w:t xml:space="preserve"> </w:t>
+      </w:r>
+      <w:r>
         <w:t>Add “GAME OVER” screen on top of gameplay UI</w:t>
       </w:r>
     </w:p>
@@ -178,6 +197,15 @@
         </w:numPr>
       </w:pPr>
       <w:r>
+        <w:rPr>
+          <w:color w:val="0070C0"/>
+        </w:rPr>
+        <w:t>YOAV</w:t>
+      </w:r>
+      <w:r>
+        <w:t xml:space="preserve"> </w:t>
+      </w:r>
+      <w:r>
         <w:t>Add level’s number</w:t>
       </w:r>
     </w:p>
@@ -190,119 +218,289 @@
         </w:numPr>
       </w:pPr>
       <w:r>
-        <w:t xml:space="preserve">Change bombs and hearts to display with number and remove </w:t>
+        <w:rPr>
+          <w:color w:val="EE0000"/>
+        </w:rPr>
+        <w:t xml:space="preserve">DONE </w:t>
+      </w:r>
+      <w:r>
+        <w:t>Change bombs and hearts to display with number and remove word</w:t>
+      </w:r>
+    </w:p>
+    <w:p>
+      <w:pPr>
+        <w:pStyle w:val="ListParagraph"/>
+        <w:numPr>
+          <w:ilvl w:val="0"/>
+          <w:numId w:val="1"/>
+        </w:numPr>
+      </w:pPr>
+      <w:r>
+        <w:rPr>
+          <w:color w:val="00B050"/>
+        </w:rPr>
+        <w:t>NADHIR</w:t>
+      </w:r>
+      <w:r>
+        <w:t xml:space="preserve"> </w:t>
+      </w:r>
+      <w:r>
+        <w:t>Game ending object – golden idol or secret door leading to the next level.</w:t>
+      </w:r>
+    </w:p>
+    <w:p>
+      <w:pPr>
+        <w:pStyle w:val="ListParagraph"/>
+        <w:numPr>
+          <w:ilvl w:val="1"/>
+          <w:numId w:val="1"/>
+        </w:numPr>
+      </w:pPr>
+      <w:r>
+        <w:t>Add more bitmaps – Door and Statue</w:t>
+      </w:r>
+    </w:p>
+    <w:p>
+      <w:pPr>
+        <w:pStyle w:val="ListParagraph"/>
+        <w:numPr>
+          <w:ilvl w:val="1"/>
+          <w:numId w:val="1"/>
+        </w:numPr>
+      </w:pPr>
+      <w:r>
+        <w:t>Collision between player and new objects</w:t>
+      </w:r>
+    </w:p>
+    <w:p>
+      <w:pPr>
+        <w:pStyle w:val="ListParagraph"/>
+        <w:numPr>
+          <w:ilvl w:val="1"/>
+          <w:numId w:val="1"/>
+        </w:numPr>
+      </w:pPr>
+      <w:r>
+        <w:t>Add GAME WON screen</w:t>
+      </w:r>
+    </w:p>
+    <w:p>
+      <w:pPr>
+        <w:pStyle w:val="ListParagraph"/>
+        <w:numPr>
+          <w:ilvl w:val="1"/>
+          <w:numId w:val="1"/>
+        </w:numPr>
+      </w:pPr>
+      <w:r>
+        <w:t>Add reset when next level</w:t>
+      </w:r>
+    </w:p>
+    <w:p>
+      <w:pPr>
+        <w:pStyle w:val="ListParagraph"/>
+        <w:numPr>
+          <w:ilvl w:val="0"/>
+          <w:numId w:val="1"/>
+        </w:numPr>
+      </w:pPr>
+      <w:proofErr w:type="spellStart"/>
+      <w:r>
+        <w:t>PowerUps</w:t>
+      </w:r>
+      <w:proofErr w:type="spellEnd"/>
+      <w:r>
+        <w:t>:</w:t>
+      </w:r>
+    </w:p>
+    <w:p>
+      <w:pPr>
+        <w:pStyle w:val="ListParagraph"/>
+        <w:numPr>
+          <w:ilvl w:val="1"/>
+          <w:numId w:val="1"/>
+        </w:numPr>
+      </w:pPr>
+      <w:r>
+        <w:t>Speed</w:t>
+      </w:r>
+    </w:p>
+    <w:p>
+      <w:pPr>
+        <w:pStyle w:val="ListParagraph"/>
+        <w:numPr>
+          <w:ilvl w:val="1"/>
+          <w:numId w:val="1"/>
+        </w:numPr>
+      </w:pPr>
+      <w:r>
+        <w:t>Extra bombs</w:t>
+      </w:r>
+    </w:p>
+    <w:p>
+      <w:pPr>
+        <w:pStyle w:val="ListParagraph"/>
+        <w:numPr>
+          <w:ilvl w:val="1"/>
+          <w:numId w:val="1"/>
+        </w:numPr>
+      </w:pPr>
+      <w:r>
+        <w:t>Extra Lives</w:t>
+      </w:r>
+    </w:p>
+    <w:p>
+      <w:pPr>
+        <w:pStyle w:val="ListParagraph"/>
+        <w:numPr>
+          <w:ilvl w:val="1"/>
+          <w:numId w:val="1"/>
+        </w:numPr>
+      </w:pPr>
+      <w:r>
+        <w:t>Extra Time</w:t>
+      </w:r>
+    </w:p>
+    <w:p>
+      <w:pPr>
+        <w:pStyle w:val="ListParagraph"/>
+        <w:numPr>
+          <w:ilvl w:val="1"/>
+          <w:numId w:val="1"/>
+        </w:numPr>
+      </w:pPr>
+      <w:r>
+        <w:t>Diamond/Jewl (Increase score)</w:t>
+      </w:r>
+    </w:p>
+    <w:p>
+      <w:pPr>
+        <w:pStyle w:val="ListParagraph"/>
+        <w:numPr>
+          <w:ilvl w:val="0"/>
+          <w:numId w:val="1"/>
+        </w:numPr>
+      </w:pPr>
+      <w:r>
+        <w:t xml:space="preserve">Interaction with Bombs and Enemies  </w:t>
+      </w:r>
+    </w:p>
+    <w:p>
+      <w:pPr>
+        <w:pStyle w:val="ListParagraph"/>
+        <w:numPr>
+          <w:ilvl w:val="0"/>
+          <w:numId w:val="1"/>
+        </w:numPr>
+      </w:pPr>
+      <w:r>
+        <w:rPr>
+          <w:color w:val="EE0000"/>
+        </w:rPr>
+        <w:t>DONE</w:t>
+      </w:r>
+      <w:r>
+        <w:t xml:space="preserve"> </w:t>
+      </w:r>
+      <w:r>
+        <w:t>Destructible walls</w:t>
+      </w:r>
+      <w:r>
+        <w:t xml:space="preserve"> – 3 modes, arrangement algorithm, </w:t>
+      </w:r>
+    </w:p>
+    <w:p>
+      <w:pPr>
+        <w:pStyle w:val="ListParagraph"/>
+        <w:numPr>
+          <w:ilvl w:val="0"/>
+          <w:numId w:val="1"/>
+        </w:numPr>
+      </w:pPr>
+      <w:r>
+        <w:rPr>
+          <w:color w:val="EE0000"/>
+        </w:rPr>
+        <w:t>DONE</w:t>
+      </w:r>
+      <w:r>
+        <w:t xml:space="preserve"> </w:t>
+      </w:r>
+      <w:r>
+        <w:t>Add reset state for enemies, player upon rising edge of last enter key</w:t>
+      </w:r>
+    </w:p>
+    <w:p>
+      <w:pPr>
+        <w:pStyle w:val="ListParagraph"/>
+        <w:numPr>
+          <w:ilvl w:val="0"/>
+          <w:numId w:val="1"/>
+        </w:numPr>
+      </w:pPr>
+      <w:r>
+        <w:t>Sound</w:t>
+      </w:r>
+    </w:p>
+    <w:p>
+      <w:pPr>
+        <w:pStyle w:val="ListParagraph"/>
+        <w:numPr>
+          <w:ilvl w:val="0"/>
+          <w:numId w:val="1"/>
+        </w:numPr>
+      </w:pPr>
+      <w:r>
+        <w:t>2 player Mode</w:t>
+      </w:r>
+    </w:p>
+    <w:p>
+      <w:pPr>
+        <w:ind w:left="360"/>
+      </w:pPr>
+    </w:p>
+    <w:p>
+      <w:pPr>
+        <w:pStyle w:val="ListParagraph"/>
+        <w:numPr>
+          <w:ilvl w:val="0"/>
+          <w:numId w:val="1"/>
+        </w:numPr>
+      </w:pPr>
+      <w:r>
+        <w:t>Themes:</w:t>
+      </w:r>
+    </w:p>
+    <w:p>
+      <w:pPr>
+        <w:pStyle w:val="ListParagraph"/>
+        <w:numPr>
+          <w:ilvl w:val="1"/>
+          <w:numId w:val="1"/>
+        </w:numPr>
+      </w:pPr>
+      <w:r>
+        <w:t>Indiana’s Jones</w:t>
+      </w:r>
+    </w:p>
+    <w:p>
+      <w:pPr>
+        <w:pStyle w:val="ListParagraph"/>
+        <w:numPr>
+          <w:ilvl w:val="2"/>
+          <w:numId w:val="1"/>
+        </w:numPr>
+      </w:pPr>
+      <w:r>
+        <w:t xml:space="preserve">Indestructible </w:t>
       </w:r>
       <w:proofErr w:type="gramStart"/>
       <w:r>
-        <w:t>word</w:t>
+        <w:t>walls  -</w:t>
       </w:r>
       <w:proofErr w:type="gramEnd"/>
-    </w:p>
-    <w:p>
-      <w:pPr>
-        <w:pStyle w:val="ListParagraph"/>
-        <w:numPr>
-          <w:ilvl w:val="0"/>
-          <w:numId w:val="1"/>
-        </w:numPr>
-      </w:pPr>
-      <w:r>
-        <w:t>Game ending object – golden idol or secret door leading to the next level.</w:t>
-      </w:r>
-    </w:p>
-    <w:p>
-      <w:pPr>
-        <w:pStyle w:val="ListParagraph"/>
-        <w:numPr>
-          <w:ilvl w:val="0"/>
-          <w:numId w:val="1"/>
-        </w:numPr>
-      </w:pPr>
-      <w:r>
-        <w:t>Destructible walls</w:t>
-      </w:r>
-      <w:r>
-        <w:t xml:space="preserve"> – 3 modes, arrangement algorithm, </w:t>
-      </w:r>
-    </w:p>
-    <w:p>
-      <w:pPr>
-        <w:pStyle w:val="ListParagraph"/>
-        <w:numPr>
-          <w:ilvl w:val="0"/>
-          <w:numId w:val="1"/>
-        </w:numPr>
-      </w:pPr>
-      <w:r>
-        <w:t>Add reset state for enemies, player upon rising edge of last enter key</w:t>
-      </w:r>
-    </w:p>
-    <w:p>
-      <w:pPr>
-        <w:pStyle w:val="ListParagraph"/>
-        <w:numPr>
-          <w:ilvl w:val="0"/>
-          <w:numId w:val="1"/>
-        </w:numPr>
-      </w:pPr>
-      <w:r>
-        <w:t>Textures</w:t>
-      </w:r>
-    </w:p>
-    <w:p>
-      <w:pPr>
-        <w:pStyle w:val="ListParagraph"/>
-        <w:numPr>
-          <w:ilvl w:val="0"/>
-          <w:numId w:val="1"/>
-        </w:numPr>
-      </w:pPr>
-      <w:r>
-        <w:t>Levels</w:t>
-      </w:r>
-      <w:r>
-        <w:t xml:space="preserve"> – 3 levels, different walls and enemies.</w:t>
-      </w:r>
-    </w:p>
-    <w:p>
-      <w:pPr>
-        <w:pStyle w:val="ListParagraph"/>
-        <w:numPr>
-          <w:ilvl w:val="0"/>
-          <w:numId w:val="1"/>
-        </w:numPr>
-      </w:pPr>
-      <w:r>
-        <w:t>Sound</w:t>
-      </w:r>
-    </w:p>
-    <w:p>
-      <w:pPr>
-        <w:ind w:left="360"/>
-      </w:pPr>
-    </w:p>
-    <w:p>
-      <w:pPr>
-        <w:pStyle w:val="ListParagraph"/>
-        <w:numPr>
-          <w:ilvl w:val="0"/>
-          <w:numId w:val="1"/>
-        </w:numPr>
-      </w:pPr>
-      <w:r>
-        <w:t>Themes:</w:t>
-      </w:r>
-    </w:p>
-    <w:p>
-      <w:pPr>
-        <w:pStyle w:val="ListParagraph"/>
-        <w:numPr>
-          <w:ilvl w:val="1"/>
-          <w:numId w:val="1"/>
-        </w:numPr>
-      </w:pPr>
-      <w:r>
-        <w:t>Rico’s Mayhem</w:t>
+      <w:r>
+        <w:t xml:space="preserve"> stone walls</w:t>
       </w:r>
     </w:p>
     <w:p>
@@ -314,15 +512,7 @@
         </w:numPr>
       </w:pPr>
       <w:r>
-        <w:t xml:space="preserve">Indestructible </w:t>
-      </w:r>
-      <w:proofErr w:type="gramStart"/>
-      <w:r>
-        <w:t>walls  -</w:t>
-      </w:r>
-      <w:proofErr w:type="gramEnd"/>
-      <w:r>
-        <w:t xml:space="preserve"> palm trees / stone block with snow on top</w:t>
+        <w:t>Destructible walls – wooden boxes</w:t>
       </w:r>
     </w:p>
     <w:p>
@@ -334,7 +524,7 @@
         </w:numPr>
       </w:pPr>
       <w:r>
-        <w:t>Destructible walls – wooden boxes / ice with breakage level</w:t>
+        <w:t>Bomb – dynamite stick</w:t>
       </w:r>
     </w:p>
     <w:p>
@@ -346,7 +536,7 @@
         </w:numPr>
       </w:pPr>
       <w:r>
-        <w:t>Bomb – dynamite stick</w:t>
+        <w:t xml:space="preserve">Enemy – rock boulders </w:t>
       </w:r>
     </w:p>
     <w:p>
@@ -358,7 +548,7 @@
         </w:numPr>
       </w:pPr>
       <w:r>
-        <w:t>Enemy – lemurs / seals</w:t>
+        <w:t>Player - cowboy</w:t>
       </w:r>
     </w:p>
     <w:p>
@@ -370,160 +560,7 @@
         </w:numPr>
       </w:pPr>
       <w:r>
-        <w:t>Player - pinguin</w:t>
-      </w:r>
-    </w:p>
-    <w:p>
-      <w:pPr>
-        <w:pStyle w:val="ListParagraph"/>
-        <w:numPr>
-          <w:ilvl w:val="2"/>
-          <w:numId w:val="1"/>
-        </w:numPr>
-      </w:pPr>
-      <w:r>
-        <w:t xml:space="preserve">Background – green jungle / </w:t>
-      </w:r>
-      <w:proofErr w:type="spellStart"/>
-      <w:r>
-        <w:t>icey</w:t>
-      </w:r>
-      <w:proofErr w:type="spellEnd"/>
-      <w:r>
-        <w:t xml:space="preserve"> blue</w:t>
-      </w:r>
-    </w:p>
-    <w:p>
-      <w:pPr>
-        <w:pStyle w:val="ListParagraph"/>
-        <w:numPr>
-          <w:ilvl w:val="1"/>
-          <w:numId w:val="1"/>
-        </w:numPr>
-      </w:pPr>
-      <w:r>
-        <w:t>Donkey’s Kong, bananas as lives, barrels as bombs</w:t>
-      </w:r>
-    </w:p>
-    <w:p>
-      <w:pPr>
-        <w:pStyle w:val="ListParagraph"/>
-        <w:numPr>
-          <w:ilvl w:val="1"/>
-          <w:numId w:val="1"/>
-        </w:numPr>
-      </w:pPr>
-      <w:r>
-        <w:t xml:space="preserve">Pac Bomber Man </w:t>
-      </w:r>
-      <w:proofErr w:type="spellStart"/>
-      <w:r>
-        <w:t>Man</w:t>
-      </w:r>
-      <w:proofErr w:type="spellEnd"/>
-    </w:p>
-    <w:p>
-      <w:pPr>
-        <w:pStyle w:val="ListParagraph"/>
-        <w:numPr>
-          <w:ilvl w:val="1"/>
-          <w:numId w:val="1"/>
-        </w:numPr>
-      </w:pPr>
-      <w:r>
-        <w:t>Indiana’s Jones</w:t>
-      </w:r>
-    </w:p>
-    <w:p>
-      <w:pPr>
-        <w:pStyle w:val="ListParagraph"/>
-        <w:numPr>
-          <w:ilvl w:val="2"/>
-          <w:numId w:val="1"/>
-        </w:numPr>
-      </w:pPr>
-      <w:r>
-        <w:t xml:space="preserve">Indestructible </w:t>
-      </w:r>
-      <w:proofErr w:type="gramStart"/>
-      <w:r>
-        <w:t>walls  -</w:t>
-      </w:r>
-      <w:proofErr w:type="gramEnd"/>
-      <w:r>
-        <w:t xml:space="preserve"> </w:t>
-      </w:r>
-      <w:r>
-        <w:t>stone walls</w:t>
-      </w:r>
-    </w:p>
-    <w:p>
-      <w:pPr>
-        <w:pStyle w:val="ListParagraph"/>
-        <w:numPr>
-          <w:ilvl w:val="2"/>
-          <w:numId w:val="1"/>
-        </w:numPr>
-      </w:pPr>
-      <w:r>
-        <w:t>Destructible walls – wooden boxes</w:t>
-      </w:r>
-    </w:p>
-    <w:p>
-      <w:pPr>
-        <w:pStyle w:val="ListParagraph"/>
-        <w:numPr>
-          <w:ilvl w:val="2"/>
-          <w:numId w:val="1"/>
-        </w:numPr>
-      </w:pPr>
-      <w:r>
-        <w:t>Bomb – dynamite stick</w:t>
-      </w:r>
-    </w:p>
-    <w:p>
-      <w:pPr>
-        <w:pStyle w:val="ListParagraph"/>
-        <w:numPr>
-          <w:ilvl w:val="2"/>
-          <w:numId w:val="1"/>
-        </w:numPr>
-      </w:pPr>
-      <w:r>
-        <w:t xml:space="preserve">Enemy – </w:t>
-      </w:r>
-      <w:r>
-        <w:t xml:space="preserve">rock boulders </w:t>
-      </w:r>
-    </w:p>
-    <w:p>
-      <w:pPr>
-        <w:pStyle w:val="ListParagraph"/>
-        <w:numPr>
-          <w:ilvl w:val="2"/>
-          <w:numId w:val="1"/>
-        </w:numPr>
-      </w:pPr>
-      <w:r>
-        <w:t xml:space="preserve">Player - </w:t>
-      </w:r>
-      <w:r>
-        <w:t>cowboy</w:t>
-      </w:r>
-    </w:p>
-    <w:p>
-      <w:pPr>
-        <w:pStyle w:val="ListParagraph"/>
-        <w:numPr>
-          <w:ilvl w:val="2"/>
-          <w:numId w:val="1"/>
-        </w:numPr>
-      </w:pPr>
-      <w:r>
-        <w:t xml:space="preserve">Background – </w:t>
-      </w:r>
-      <w:r>
-        <w:t>cave dungeon</w:t>
+        <w:t>Background – cave dungeon</w:t>
       </w:r>
     </w:p>
     <w:p>

</xml_diff>

<commit_message>
all power ups work, updated things to do
</commit_message>
<xml_diff>
--- a/Things to do.docx
+++ b/Things to do.docx
@@ -17,12 +17,36 @@
       </w:pPr>
       <w:r>
         <w:rPr>
-          <w:color w:val="EE0000"/>
+          <w:color w:val="00B050"/>
         </w:rPr>
-        <w:t xml:space="preserve">DONE </w:t>
-      </w:r>
-      <w:r>
-        <w:t>Clean top UI</w:t>
+        <w:t>NADHIR</w:t>
+      </w:r>
+      <w:r>
+        <w:t xml:space="preserve"> </w:t>
+      </w:r>
+      <w:r>
+        <w:t xml:space="preserve">Interaction </w:t>
+      </w:r>
+      <w:r>
+        <w:t>of</w:t>
+      </w:r>
+      <w:r>
+        <w:t xml:space="preserve"> </w:t>
+      </w:r>
+      <w:r>
+        <w:t>blasts with the player</w:t>
+      </w:r>
+      <w:r>
+        <w:t xml:space="preserve"> and </w:t>
+      </w:r>
+      <w:r>
+        <w:t>the e</w:t>
+      </w:r>
+      <w:r>
+        <w:t xml:space="preserve">nemies </w:t>
+      </w:r>
+      <w:r>
+        <w:t>to deduct lives</w:t>
       </w:r>
     </w:p>
     <w:p>
@@ -34,7 +58,7 @@
         </w:numPr>
       </w:pPr>
       <w:r>
-        <w:t>Screens:</w:t>
+        <w:t>Discuss gameplay-wise design: where to place walls, enemies, power-ups, objectives</w:t>
       </w:r>
     </w:p>
     <w:p>
@@ -46,185 +70,28 @@
         </w:numPr>
       </w:pPr>
       <w:r>
+        <w:t>Perhaps using presets and using rand to select?</w:t>
+      </w:r>
+    </w:p>
+    <w:p>
+      <w:pPr>
+        <w:pStyle w:val="ListParagraph"/>
+        <w:numPr>
+          <w:ilvl w:val="0"/>
+          <w:numId w:val="1"/>
+        </w:numPr>
+      </w:pPr>
+      <w:r>
+        <w:t xml:space="preserve"> </w:t>
+      </w:r>
+      <w:r>
         <w:rPr>
-          <w:color w:val="EE0000"/>
-        </w:rPr>
-        <w:t xml:space="preserve">DONE </w:t>
-      </w:r>
-      <w:r>
-        <w:t xml:space="preserve">Remove redundant </w:t>
-      </w:r>
-      <w:proofErr w:type="spellStart"/>
-      <w:r>
-        <w:t>mifs</w:t>
-      </w:r>
-      <w:proofErr w:type="spellEnd"/>
-    </w:p>
-    <w:p>
-      <w:pPr>
-        <w:pStyle w:val="ListParagraph"/>
-        <w:numPr>
-          <w:ilvl w:val="1"/>
-          <w:numId w:val="1"/>
-        </w:numPr>
-      </w:pPr>
-      <w:r>
-        <w:rPr>
-          <w:color w:val="0070C0"/>
+          <w:color w:val="4472C4" w:themeColor="accent1"/>
         </w:rPr>
         <w:t>YOAV</w:t>
       </w:r>
       <w:r>
-        <w:t xml:space="preserve"> </w:t>
-      </w:r>
-      <w:r>
-        <w:t>Reduce size of hearts and bombs to 16 bit and add Score counter</w:t>
-      </w:r>
-    </w:p>
-    <w:p>
-      <w:pPr>
-        <w:pStyle w:val="ListParagraph"/>
-        <w:numPr>
-          <w:ilvl w:val="1"/>
-          <w:numId w:val="1"/>
-        </w:numPr>
-      </w:pPr>
-      <w:r>
-        <w:rPr>
-          <w:color w:val="0070C0"/>
-        </w:rPr>
-        <w:t>YOAV</w:t>
-      </w:r>
-      <w:r>
-        <w:t xml:space="preserve"> </w:t>
-      </w:r>
-      <w:r>
-        <w:t>Add Score module that increases upon killing of an enemy</w:t>
-      </w:r>
-    </w:p>
-    <w:p>
-      <w:pPr>
-        <w:pStyle w:val="ListParagraph"/>
-        <w:numPr>
-          <w:ilvl w:val="1"/>
-          <w:numId w:val="1"/>
-        </w:numPr>
-      </w:pPr>
-      <w:r>
-        <w:rPr>
-          <w:color w:val="EE0000"/>
-        </w:rPr>
-        <w:t xml:space="preserve">DONE </w:t>
-      </w:r>
-      <w:r>
-        <w:t>Change bus text module to have 16 characters</w:t>
-      </w:r>
-    </w:p>
-    <w:p>
-      <w:pPr>
-        <w:pStyle w:val="ListParagraph"/>
-        <w:numPr>
-          <w:ilvl w:val="1"/>
-          <w:numId w:val="1"/>
-        </w:numPr>
-      </w:pPr>
-      <w:r>
-        <w:rPr>
-          <w:color w:val="EE0000"/>
-        </w:rPr>
-        <w:t xml:space="preserve">DONE </w:t>
-      </w:r>
-      <w:r>
-        <w:t>Add texts and pictures to all screens</w:t>
-      </w:r>
-    </w:p>
-    <w:p>
-      <w:pPr>
-        <w:pStyle w:val="ListParagraph"/>
-        <w:numPr>
-          <w:ilvl w:val="1"/>
-          <w:numId w:val="1"/>
-        </w:numPr>
-      </w:pPr>
-      <w:r>
-        <w:rPr>
-          <w:color w:val="EE0000"/>
-        </w:rPr>
-        <w:t xml:space="preserve">DONE </w:t>
-      </w:r>
-      <w:r>
-        <w:t xml:space="preserve">See if I can change timer to start upon </w:t>
-      </w:r>
-      <w:proofErr w:type="spellStart"/>
-      <w:r>
-        <w:t>game_on</w:t>
-      </w:r>
-      <w:proofErr w:type="spellEnd"/>
-      <w:r>
-        <w:t xml:space="preserve"> signal</w:t>
-      </w:r>
-      <w:r>
-        <w:t xml:space="preserve"> (maybe load 99)</w:t>
-      </w:r>
-    </w:p>
-    <w:p>
-      <w:pPr>
-        <w:pStyle w:val="ListParagraph"/>
-        <w:numPr>
-          <w:ilvl w:val="1"/>
-          <w:numId w:val="1"/>
-        </w:numPr>
-      </w:pPr>
-      <w:r>
-        <w:rPr>
-          <w:color w:val="EE0000"/>
-        </w:rPr>
-        <w:t>DONE</w:t>
-      </w:r>
-      <w:r>
-        <w:t xml:space="preserve"> </w:t>
-      </w:r>
-      <w:r>
-        <w:t>Add “GAME OVER” screen on top of gameplay UI</w:t>
-      </w:r>
-    </w:p>
-    <w:p>
-      <w:pPr>
-        <w:pStyle w:val="ListParagraph"/>
-        <w:numPr>
-          <w:ilvl w:val="1"/>
-          <w:numId w:val="1"/>
-        </w:numPr>
-      </w:pPr>
-      <w:r>
-        <w:rPr>
-          <w:color w:val="0070C0"/>
-        </w:rPr>
-        <w:t>YOAV</w:t>
-      </w:r>
-      <w:r>
-        <w:t xml:space="preserve"> </w:t>
-      </w:r>
-      <w:r>
-        <w:t>Add level’s number</w:t>
-      </w:r>
-    </w:p>
-    <w:p>
-      <w:pPr>
-        <w:pStyle w:val="ListParagraph"/>
-        <w:numPr>
-          <w:ilvl w:val="1"/>
-          <w:numId w:val="1"/>
-        </w:numPr>
-      </w:pPr>
-      <w:r>
-        <w:rPr>
-          <w:color w:val="EE0000"/>
-        </w:rPr>
-        <w:t xml:space="preserve">DONE </w:t>
-      </w:r>
-      <w:r>
-        <w:t>Change bombs and hearts to display with number and remove word</w:t>
+        <w:t xml:space="preserve"> Ask Nadhir about cracks in wooden boxes (maybe make them thicker?)</w:t>
       </w:r>
     </w:p>
     <w:p>
@@ -245,7 +112,120 @@
         <w:t xml:space="preserve"> </w:t>
       </w:r>
       <w:r>
-        <w:t>Game ending object – golden idol or secret door leading to the next level.</w:t>
+        <w:t xml:space="preserve">(? Piano, Yoav might also contribute) </w:t>
+      </w:r>
+      <w:r>
+        <w:t>Sound</w:t>
+      </w:r>
+    </w:p>
+    <w:p>
+      <w:pPr>
+        <w:pStyle w:val="ListParagraph"/>
+        <w:numPr>
+          <w:ilvl w:val="0"/>
+          <w:numId w:val="1"/>
+        </w:numPr>
+      </w:pPr>
+      <w:r>
+        <w:rPr>
+          <w:color w:val="00B050"/>
+        </w:rPr>
+        <w:t>NADHIR</w:t>
+      </w:r>
+      <w:r>
+        <w:t xml:space="preserve"> </w:t>
+      </w:r>
+      <w:r>
+        <w:t xml:space="preserve">+ </w:t>
+      </w:r>
+      <w:r>
+        <w:rPr>
+          <w:color w:val="4472C4" w:themeColor="accent1"/>
+        </w:rPr>
+        <w:t xml:space="preserve">YOAV </w:t>
+      </w:r>
+      <w:r>
+        <w:t xml:space="preserve">Meet on the </w:t>
+      </w:r>
+      <w:r>
+        <w:t>19/10 (Sunday) to complete prep for last report</w:t>
+      </w:r>
+    </w:p>
+    <w:p>
+      <w:pPr>
+        <w:pStyle w:val="ListParagraph"/>
+        <w:numPr>
+          <w:ilvl w:val="0"/>
+          <w:numId w:val="1"/>
+        </w:numPr>
+      </w:pPr>
+      <w:r>
+        <w:rPr>
+          <w:color w:val="00B050"/>
+        </w:rPr>
+        <w:t>NADHIR</w:t>
+      </w:r>
+      <w:r>
+        <w:t xml:space="preserve"> + </w:t>
+      </w:r>
+      <w:r>
+        <w:rPr>
+          <w:color w:val="4472C4" w:themeColor="accent1"/>
+        </w:rPr>
+        <w:t xml:space="preserve">YOAV </w:t>
+      </w:r>
+      <w:r>
+        <w:t>Complete project report</w:t>
+      </w:r>
+    </w:p>
+    <w:p>
+      <w:pPr>
+        <w:pStyle w:val="ListParagraph"/>
+        <w:numPr>
+          <w:ilvl w:val="0"/>
+          <w:numId w:val="1"/>
+        </w:numPr>
+      </w:pPr>
+      <w:r>
+        <w:rPr>
+          <w:color w:val="4472C4" w:themeColor="accent1"/>
+        </w:rPr>
+        <w:t xml:space="preserve">YOAV </w:t>
+      </w:r>
+      <w:r>
+        <w:t>Create a PowerPoint presentation</w:t>
+      </w:r>
+    </w:p>
+    <w:p>
+      <w:pPr>
+        <w:pStyle w:val="ListParagraph"/>
+        <w:numPr>
+          <w:ilvl w:val="0"/>
+          <w:numId w:val="1"/>
+        </w:numPr>
+      </w:pPr>
+      <w:r>
+        <w:t>2 player Mode</w:t>
+      </w:r>
+      <w:r>
+        <w:t xml:space="preserve"> – if there's time</w:t>
+      </w:r>
+    </w:p>
+    <w:p>
+      <w:pPr>
+        <w:ind w:left="360"/>
+      </w:pPr>
+    </w:p>
+    <w:p>
+      <w:pPr>
+        <w:pStyle w:val="ListParagraph"/>
+        <w:numPr>
+          <w:ilvl w:val="0"/>
+          <w:numId w:val="1"/>
+        </w:numPr>
+      </w:pPr>
+      <w:r>
+        <w:t>Themes:</w:t>
       </w:r>
     </w:p>
     <w:p>
@@ -257,229 +237,6 @@
         </w:numPr>
       </w:pPr>
       <w:r>
-        <w:t>Add more bitmaps – Door and Statue</w:t>
-      </w:r>
-    </w:p>
-    <w:p>
-      <w:pPr>
-        <w:pStyle w:val="ListParagraph"/>
-        <w:numPr>
-          <w:ilvl w:val="1"/>
-          <w:numId w:val="1"/>
-        </w:numPr>
-      </w:pPr>
-      <w:r>
-        <w:t>Collision between player and new objects</w:t>
-      </w:r>
-    </w:p>
-    <w:p>
-      <w:pPr>
-        <w:pStyle w:val="ListParagraph"/>
-        <w:numPr>
-          <w:ilvl w:val="1"/>
-          <w:numId w:val="1"/>
-        </w:numPr>
-      </w:pPr>
-      <w:r>
-        <w:t>Add GAME WON screen</w:t>
-      </w:r>
-    </w:p>
-    <w:p>
-      <w:pPr>
-        <w:pStyle w:val="ListParagraph"/>
-        <w:numPr>
-          <w:ilvl w:val="1"/>
-          <w:numId w:val="1"/>
-        </w:numPr>
-      </w:pPr>
-      <w:r>
-        <w:t>Add reset when next level</w:t>
-      </w:r>
-    </w:p>
-    <w:p>
-      <w:pPr>
-        <w:pStyle w:val="ListParagraph"/>
-        <w:numPr>
-          <w:ilvl w:val="0"/>
-          <w:numId w:val="1"/>
-        </w:numPr>
-      </w:pPr>
-      <w:proofErr w:type="spellStart"/>
-      <w:r>
-        <w:t>PowerUps</w:t>
-      </w:r>
-      <w:proofErr w:type="spellEnd"/>
-      <w:r>
-        <w:t>:</w:t>
-      </w:r>
-    </w:p>
-    <w:p>
-      <w:pPr>
-        <w:pStyle w:val="ListParagraph"/>
-        <w:numPr>
-          <w:ilvl w:val="1"/>
-          <w:numId w:val="1"/>
-        </w:numPr>
-      </w:pPr>
-      <w:r>
-        <w:t>Speed</w:t>
-      </w:r>
-    </w:p>
-    <w:p>
-      <w:pPr>
-        <w:pStyle w:val="ListParagraph"/>
-        <w:numPr>
-          <w:ilvl w:val="1"/>
-          <w:numId w:val="1"/>
-        </w:numPr>
-      </w:pPr>
-      <w:r>
-        <w:t>Extra bombs</w:t>
-      </w:r>
-    </w:p>
-    <w:p>
-      <w:pPr>
-        <w:pStyle w:val="ListParagraph"/>
-        <w:numPr>
-          <w:ilvl w:val="1"/>
-          <w:numId w:val="1"/>
-        </w:numPr>
-      </w:pPr>
-      <w:r>
-        <w:t>Extra Lives</w:t>
-      </w:r>
-    </w:p>
-    <w:p>
-      <w:pPr>
-        <w:pStyle w:val="ListParagraph"/>
-        <w:numPr>
-          <w:ilvl w:val="1"/>
-          <w:numId w:val="1"/>
-        </w:numPr>
-      </w:pPr>
-      <w:r>
-        <w:t>Extra Time</w:t>
-      </w:r>
-    </w:p>
-    <w:p>
-      <w:pPr>
-        <w:pStyle w:val="ListParagraph"/>
-        <w:numPr>
-          <w:ilvl w:val="1"/>
-          <w:numId w:val="1"/>
-        </w:numPr>
-      </w:pPr>
-      <w:r>
-        <w:t>Diamond/Jewl (Increase score)</w:t>
-      </w:r>
-    </w:p>
-    <w:p>
-      <w:pPr>
-        <w:pStyle w:val="ListParagraph"/>
-        <w:numPr>
-          <w:ilvl w:val="0"/>
-          <w:numId w:val="1"/>
-        </w:numPr>
-      </w:pPr>
-      <w:r>
-        <w:t xml:space="preserve">Interaction with Bombs and Enemies  </w:t>
-      </w:r>
-    </w:p>
-    <w:p>
-      <w:pPr>
-        <w:pStyle w:val="ListParagraph"/>
-        <w:numPr>
-          <w:ilvl w:val="0"/>
-          <w:numId w:val="1"/>
-        </w:numPr>
-      </w:pPr>
-      <w:r>
-        <w:rPr>
-          <w:color w:val="EE0000"/>
-        </w:rPr>
-        <w:t>DONE</w:t>
-      </w:r>
-      <w:r>
-        <w:t xml:space="preserve"> </w:t>
-      </w:r>
-      <w:r>
-        <w:t>Destructible walls</w:t>
-      </w:r>
-      <w:r>
-        <w:t xml:space="preserve"> – 3 modes, arrangement algorithm, </w:t>
-      </w:r>
-    </w:p>
-    <w:p>
-      <w:pPr>
-        <w:pStyle w:val="ListParagraph"/>
-        <w:numPr>
-          <w:ilvl w:val="0"/>
-          <w:numId w:val="1"/>
-        </w:numPr>
-      </w:pPr>
-      <w:r>
-        <w:rPr>
-          <w:color w:val="EE0000"/>
-        </w:rPr>
-        <w:t>DONE</w:t>
-      </w:r>
-      <w:r>
-        <w:t xml:space="preserve"> </w:t>
-      </w:r>
-      <w:r>
-        <w:t>Add reset state for enemies, player upon rising edge of last enter key</w:t>
-      </w:r>
-    </w:p>
-    <w:p>
-      <w:pPr>
-        <w:pStyle w:val="ListParagraph"/>
-        <w:numPr>
-          <w:ilvl w:val="0"/>
-          <w:numId w:val="1"/>
-        </w:numPr>
-      </w:pPr>
-      <w:r>
-        <w:t>Sound</w:t>
-      </w:r>
-    </w:p>
-    <w:p>
-      <w:pPr>
-        <w:pStyle w:val="ListParagraph"/>
-        <w:numPr>
-          <w:ilvl w:val="0"/>
-          <w:numId w:val="1"/>
-        </w:numPr>
-      </w:pPr>
-      <w:r>
-        <w:t>2 player Mode</w:t>
-      </w:r>
-    </w:p>
-    <w:p>
-      <w:pPr>
-        <w:ind w:left="360"/>
-      </w:pPr>
-    </w:p>
-    <w:p>
-      <w:pPr>
-        <w:pStyle w:val="ListParagraph"/>
-        <w:numPr>
-          <w:ilvl w:val="0"/>
-          <w:numId w:val="1"/>
-        </w:numPr>
-      </w:pPr>
-      <w:r>
-        <w:t>Themes:</w:t>
-      </w:r>
-    </w:p>
-    <w:p>
-      <w:pPr>
-        <w:pStyle w:val="ListParagraph"/>
-        <w:numPr>
-          <w:ilvl w:val="1"/>
-          <w:numId w:val="1"/>
-        </w:numPr>
-      </w:pPr>
-      <w:r>
         <w:t>Indiana’s Jones</w:t>
       </w:r>
     </w:p>
@@ -492,15 +249,7 @@
         </w:numPr>
       </w:pPr>
       <w:r>
-        <w:t xml:space="preserve">Indestructible </w:t>
-      </w:r>
-      <w:proofErr w:type="gramStart"/>
-      <w:r>
-        <w:t>walls  -</w:t>
-      </w:r>
-      <w:proofErr w:type="gramEnd"/>
-      <w:r>
-        <w:t xml:space="preserve"> stone walls</w:t>
+        <w:t>Indestructible walls  - stone walls</w:t>
       </w:r>
     </w:p>
     <w:p>

</xml_diff>

<commit_message>
added sound to the game!
</commit_message>
<xml_diff>
--- a/Things to do.docx
+++ b/Things to do.docx
@@ -16,103 +16,22 @@
         </w:numPr>
       </w:pPr>
       <w:r>
-        <w:t>Discuss gameplay-wise design: where to place walls, enemies, power-ups, objective</w:t>
-      </w:r>
-      <w:r>
-        <w:t>s, using layout_sel[3..0] signal we can:</w:t>
-      </w:r>
-    </w:p>
-    <w:p>
-      <w:pPr>
-        <w:pStyle w:val="ListParagraph"/>
-        <w:numPr>
-          <w:ilvl w:val="1"/>
-          <w:numId w:val="1"/>
-        </w:numPr>
-      </w:pPr>
-      <w:r>
-        <w:t>Select power ups</w:t>
-      </w:r>
-    </w:p>
-    <w:p>
-      <w:pPr>
-        <w:pStyle w:val="ListParagraph"/>
-        <w:numPr>
-          <w:ilvl w:val="1"/>
-          <w:numId w:val="1"/>
-        </w:numPr>
-      </w:pPr>
-      <w:r>
-        <w:t>Select enemies</w:t>
-      </w:r>
-    </w:p>
-    <w:p>
-      <w:pPr>
-        <w:pStyle w:val="ListParagraph"/>
-        <w:numPr>
-          <w:ilvl w:val="1"/>
-          <w:numId w:val="1"/>
-        </w:numPr>
-      </w:pPr>
-      <w:r>
-        <w:t>Select door and idol</w:t>
-      </w:r>
-    </w:p>
-    <w:p>
-      <w:pPr>
-        <w:pStyle w:val="ListParagraph"/>
-        <w:numPr>
-          <w:ilvl w:val="0"/>
-          <w:numId w:val="1"/>
-        </w:numPr>
-      </w:pPr>
-      <w:r>
-        <w:t xml:space="preserve">Update game_controller to pulse hit between enemies and blast. This pulse should connect back to the enemies block in order to kill them, and to the score block </w:t>
-      </w:r>
-      <w:r>
-        <w:t>to</w:t>
-      </w:r>
-      <w:r>
-        <w:t xml:space="preserve"> add score.</w:t>
-      </w:r>
-    </w:p>
-    <w:p>
-      <w:pPr>
-        <w:pStyle w:val="ListParagraph"/>
-        <w:numPr>
-          <w:ilvl w:val="0"/>
-          <w:numId w:val="1"/>
-        </w:numPr>
-      </w:pPr>
-      <w:r>
-        <w:rPr>
-          <w:color w:val="4472C4" w:themeColor="accent1"/>
-        </w:rPr>
-        <w:t>YOAV</w:t>
-      </w:r>
-      <w:r>
-        <w:t xml:space="preserve"> Ask Nadhir about cracks in wooden boxes (maybe make them thicker?)</w:t>
-      </w:r>
-    </w:p>
-    <w:p>
-      <w:pPr>
-        <w:pStyle w:val="ListParagraph"/>
-        <w:numPr>
-          <w:ilvl w:val="0"/>
-          <w:numId w:val="1"/>
-        </w:numPr>
-      </w:pPr>
-      <w:r>
         <w:rPr>
           <w:color w:val="00B050"/>
         </w:rPr>
         <w:t>NADHIR</w:t>
       </w:r>
       <w:r>
-        <w:t xml:space="preserve"> (? Piano, Yoav might also contribute) </w:t>
-      </w:r>
-      <w:r>
-        <w:t>Sound</w:t>
+        <w:rPr>
+          <w:color w:val="00B050"/>
+        </w:rPr>
+        <w:t xml:space="preserve"> </w:t>
+      </w:r>
+      <w:r>
+        <w:t>Movment</w:t>
+      </w:r>
+      <w:r>
+        <w:t xml:space="preserve"> try and fix</w:t>
       </w:r>
     </w:p>
     <w:p>
@@ -130,6 +49,81 @@
         <w:t>NADHIR</w:t>
       </w:r>
       <w:r>
+        <w:rPr>
+          <w:color w:val="00B050"/>
+        </w:rPr>
+        <w:t xml:space="preserve"> </w:t>
+      </w:r>
+      <w:r>
+        <w:t>add another enemy</w:t>
+      </w:r>
+    </w:p>
+    <w:p>
+      <w:pPr>
+        <w:pStyle w:val="ListParagraph"/>
+        <w:numPr>
+          <w:ilvl w:val="0"/>
+          <w:numId w:val="1"/>
+        </w:numPr>
+      </w:pPr>
+      <w:r>
+        <w:rPr>
+          <w:color w:val="00B050"/>
+        </w:rPr>
+        <w:t>NADHIR</w:t>
+      </w:r>
+      <w:r>
+        <w:t xml:space="preserve"> </w:t>
+      </w:r>
+      <w:r>
+        <w:t xml:space="preserve">Update game_controller to pulse hit between enemies and blast. This pulse should connect back to the enemies block in order to kill them, and to the score block </w:t>
+      </w:r>
+      <w:r>
+        <w:t>to</w:t>
+      </w:r>
+      <w:r>
+        <w:t xml:space="preserve"> add score.</w:t>
+      </w:r>
+    </w:p>
+    <w:p>
+      <w:pPr>
+        <w:pStyle w:val="ListParagraph"/>
+        <w:numPr>
+          <w:ilvl w:val="0"/>
+          <w:numId w:val="1"/>
+        </w:numPr>
+      </w:pPr>
+      <w:r>
+        <w:rPr>
+          <w:color w:val="00B050"/>
+        </w:rPr>
+        <w:t>NADHIR</w:t>
+      </w:r>
+      <w:r>
+        <w:rPr>
+          <w:color w:val="00B050"/>
+        </w:rPr>
+        <w:t xml:space="preserve"> </w:t>
+      </w:r>
+      <w:r>
+        <w:t>main menu music</w:t>
+      </w:r>
+    </w:p>
+    <w:p>
+      <w:pPr>
+        <w:pStyle w:val="ListParagraph"/>
+        <w:numPr>
+          <w:ilvl w:val="0"/>
+          <w:numId w:val="1"/>
+        </w:numPr>
+      </w:pPr>
+      <w:r>
+        <w:rPr>
+          <w:color w:val="00B050"/>
+        </w:rPr>
+        <w:t>NADHIR</w:t>
+      </w:r>
+      <w:r>
         <w:t xml:space="preserve"> + </w:t>
       </w:r>
       <w:r>
@@ -143,6 +137,72 @@
       </w:r>
       <w:r>
         <w:t>19/10 (Sunday) to complete prep for last report</w:t>
+      </w:r>
+    </w:p>
+    <w:p>
+      <w:pPr>
+        <w:pStyle w:val="ListParagraph"/>
+        <w:numPr>
+          <w:ilvl w:val="0"/>
+          <w:numId w:val="1"/>
+        </w:numPr>
+      </w:pPr>
+      <w:r>
+        <w:rPr>
+          <w:color w:val="00B050"/>
+        </w:rPr>
+        <w:t>NADHIR</w:t>
+      </w:r>
+      <w:r>
+        <w:t xml:space="preserve"> + </w:t>
+      </w:r>
+      <w:r>
+        <w:rPr>
+          <w:color w:val="4472C4" w:themeColor="accent1"/>
+        </w:rPr>
+        <w:t xml:space="preserve">YOAV </w:t>
+      </w:r>
+      <w:r>
+        <w:t>Discuss gameplay-wise design: where to place walls, enemies, power-ups, objectives, using layout_sel[3..0] signal we can:</w:t>
+      </w:r>
+    </w:p>
+    <w:p>
+      <w:pPr>
+        <w:pStyle w:val="ListParagraph"/>
+        <w:numPr>
+          <w:ilvl w:val="1"/>
+          <w:numId w:val="1"/>
+        </w:numPr>
+      </w:pPr>
+      <w:r>
+        <w:t>Select power ups</w:t>
+      </w:r>
+    </w:p>
+    <w:p>
+      <w:pPr>
+        <w:pStyle w:val="ListParagraph"/>
+        <w:numPr>
+          <w:ilvl w:val="1"/>
+          <w:numId w:val="1"/>
+        </w:numPr>
+      </w:pPr>
+      <w:r>
+        <w:t>Select enemies</w:t>
+      </w:r>
+    </w:p>
+    <w:p>
+      <w:pPr>
+        <w:pStyle w:val="ListParagraph"/>
+        <w:numPr>
+          <w:ilvl w:val="1"/>
+          <w:numId w:val="1"/>
+        </w:numPr>
+      </w:pPr>
+      <w:r>
+        <w:t>Select door and ido</w:t>
+      </w:r>
+      <w:r>
+        <w:t>l</w:t>
       </w:r>
     </w:p>
     <w:p>

</xml_diff>

<commit_message>
2 player mode now works, added things to do
</commit_message>
<xml_diff>
--- a/Things to do.docx
+++ b/Things to do.docx
@@ -15,24 +15,17 @@
           <w:numId w:val="1"/>
         </w:numPr>
       </w:pPr>
-      <w:r>
-        <w:rPr>
-          <w:color w:val="00B050"/>
-        </w:rPr>
-        <w:t>NADHIR</w:t>
-      </w:r>
-      <w:r>
-        <w:rPr>
-          <w:color w:val="00B050"/>
-        </w:rPr>
-        <w:t xml:space="preserve"> </w:t>
-      </w:r>
+      <w:proofErr w:type="spellStart"/>
       <w:r>
         <w:t>Movment</w:t>
       </w:r>
+      <w:proofErr w:type="spellEnd"/>
       <w:r>
         <w:t xml:space="preserve"> try and fix</w:t>
       </w:r>
+      <w:r>
+        <w:t xml:space="preserve"> (consider adding an edge one pixel because of hat shape of player).</w:t>
+      </w:r>
     </w:p>
     <w:p>
       <w:pPr>
@@ -43,20 +36,11 @@
         </w:numPr>
       </w:pPr>
       <w:r>
-        <w:rPr>
-          <w:color w:val="00B050"/>
-        </w:rPr>
-        <w:t>NADHIR</w:t>
-      </w:r>
-      <w:r>
-        <w:rPr>
-          <w:color w:val="00B050"/>
-        </w:rPr>
-        <w:t xml:space="preserve"> </w:t>
-      </w:r>
-      <w:r>
         <w:t>add another enemy</w:t>
       </w:r>
+      <w:r>
+        <w:t>.</w:t>
+      </w:r>
     </w:p>
     <w:p>
       <w:pPr>
@@ -67,21 +51,26 @@
         </w:numPr>
       </w:pPr>
       <w:r>
-        <w:rPr>
-          <w:color w:val="00B050"/>
-        </w:rPr>
-        <w:t>NADHIR</w:t>
-      </w:r>
-      <w:r>
-        <w:t xml:space="preserve"> </w:t>
-      </w:r>
-      <w:r>
-        <w:t xml:space="preserve">Update game_controller to pulse hit between enemies and blast. This pulse should connect back to the enemies block in order to kill them, and to the score block </w:t>
+        <w:t xml:space="preserve">Update </w:t>
+      </w:r>
+      <w:proofErr w:type="spellStart"/>
+      <w:r>
+        <w:t>game_controller</w:t>
+      </w:r>
+      <w:proofErr w:type="spellEnd"/>
+      <w:r>
+        <w:t xml:space="preserve"> to pulse hit between enemies and blast. This pulse should connect back to the enemies block </w:t>
       </w:r>
       <w:r>
         <w:t>to</w:t>
       </w:r>
       <w:r>
+        <w:t xml:space="preserve"> kill them, and to the score block </w:t>
+      </w:r>
+      <w:r>
+        <w:t>to</w:t>
+      </w:r>
+      <w:r>
         <w:t xml:space="preserve"> add score.</w:t>
       </w:r>
     </w:p>
@@ -94,19 +83,82 @@
         </w:numPr>
       </w:pPr>
       <w:r>
-        <w:rPr>
-          <w:color w:val="00B050"/>
-        </w:rPr>
-        <w:t>NADHIR</w:t>
-      </w:r>
-      <w:r>
-        <w:rPr>
-          <w:color w:val="00B050"/>
-        </w:rPr>
-        <w:t xml:space="preserve"> </w:t>
-      </w:r>
-      <w:r>
-        <w:t>main menu music</w:t>
+        <w:t>Sound</w:t>
+      </w:r>
+      <w:r>
+        <w:t>:</w:t>
+      </w:r>
+    </w:p>
+    <w:p>
+      <w:pPr>
+        <w:pStyle w:val="ListParagraph"/>
+        <w:numPr>
+          <w:ilvl w:val="1"/>
+          <w:numId w:val="1"/>
+        </w:numPr>
+      </w:pPr>
+      <w:r>
+        <w:t>Add m</w:t>
+      </w:r>
+      <w:r>
+        <w:t>ain menu music</w:t>
+      </w:r>
+    </w:p>
+    <w:p>
+      <w:pPr>
+        <w:pStyle w:val="ListParagraph"/>
+        <w:numPr>
+          <w:ilvl w:val="1"/>
+          <w:numId w:val="1"/>
+        </w:numPr>
+      </w:pPr>
+      <w:r>
+        <w:t xml:space="preserve">Bug #1 – upon hitting download key to start the program, music always plays until enter key pressed. When hitting </w:t>
+      </w:r>
+      <w:proofErr w:type="spellStart"/>
+      <w:r>
+        <w:t>resetN</w:t>
+      </w:r>
+      <w:proofErr w:type="spellEnd"/>
+      <w:r>
+        <w:t xml:space="preserve"> it does not happen.</w:t>
+      </w:r>
+    </w:p>
+    <w:p>
+      <w:pPr>
+        <w:pStyle w:val="ListParagraph"/>
+        <w:numPr>
+          <w:ilvl w:val="1"/>
+          <w:numId w:val="1"/>
+        </w:numPr>
+      </w:pPr>
+      <w:r>
+        <w:t>Problem</w:t>
+      </w:r>
+      <w:r>
+        <w:t xml:space="preserve"> #1</w:t>
+      </w:r>
+      <w:r>
+        <w:t xml:space="preserve"> – when player dies it only plays </w:t>
+      </w:r>
+      <w:r>
+        <w:t xml:space="preserve">the </w:t>
+      </w:r>
+      <w:proofErr w:type="spellStart"/>
+      <w:r>
+        <w:t>player_hit</w:t>
+      </w:r>
+      <w:proofErr w:type="spellEnd"/>
+      <w:r>
+        <w:t xml:space="preserve"> sound and not the </w:t>
+      </w:r>
+      <w:proofErr w:type="spellStart"/>
+      <w:r>
+        <w:t>game_lost</w:t>
+      </w:r>
+      <w:proofErr w:type="spellEnd"/>
+      <w:r>
+        <w:t xml:space="preserve"> sound. </w:t>
       </w:r>
     </w:p>
     <w:p>
@@ -118,25 +170,55 @@
         </w:numPr>
       </w:pPr>
       <w:r>
-        <w:rPr>
-          <w:color w:val="00B050"/>
-        </w:rPr>
-        <w:t>NADHIR</w:t>
-      </w:r>
-      <w:r>
-        <w:t xml:space="preserve"> + </w:t>
-      </w:r>
-      <w:r>
-        <w:rPr>
-          <w:color w:val="4472C4" w:themeColor="accent1"/>
-        </w:rPr>
-        <w:t xml:space="preserve">YOAV </w:t>
-      </w:r>
-      <w:r>
-        <w:t xml:space="preserve">Meet on the </w:t>
-      </w:r>
-      <w:r>
-        <w:t>19/10 (Sunday) to complete prep for last report</w:t>
+        <w:t>2 player Mode:</w:t>
+      </w:r>
+    </w:p>
+    <w:p>
+      <w:pPr>
+        <w:pStyle w:val="ListParagraph"/>
+        <w:numPr>
+          <w:ilvl w:val="1"/>
+          <w:numId w:val="1"/>
+        </w:numPr>
+      </w:pPr>
+      <w:r>
+        <w:t xml:space="preserve">Fix controls screen to display correct controls when </w:t>
+      </w:r>
+      <w:proofErr w:type="spellStart"/>
+      <w:r>
+        <w:t>mode_sel</w:t>
+      </w:r>
+      <w:proofErr w:type="spellEnd"/>
+      <w:r>
+        <w:t xml:space="preserve"> == 1; (consider using a filter module used in the metadata called “</w:t>
+      </w:r>
+      <w:proofErr w:type="spellStart"/>
+      <w:r>
+        <w:t>TwoPlayerMetaDataFilter</w:t>
+      </w:r>
+      <w:proofErr w:type="spellEnd"/>
+      <w:r>
+        <w:t>”.</w:t>
+      </w:r>
+    </w:p>
+    <w:p>
+      <w:pPr>
+        <w:pStyle w:val="ListParagraph"/>
+        <w:numPr>
+          <w:ilvl w:val="1"/>
+          <w:numId w:val="1"/>
+        </w:numPr>
+      </w:pPr>
+      <w:r>
+        <w:t xml:space="preserve">Decide on Blue Player’s spawn </w:t>
+      </w:r>
+      <w:proofErr w:type="gramStart"/>
+      <w:r>
+        <w:t>point</w:t>
+      </w:r>
+      <w:proofErr w:type="gramEnd"/>
+      <w:r>
+        <w:t xml:space="preserve"> to be opposite of Red Player.</w:t>
       </w:r>
     </w:p>
     <w:p>
@@ -148,22 +230,23 @@
         </w:numPr>
       </w:pPr>
       <w:r>
-        <w:rPr>
-          <w:color w:val="00B050"/>
-        </w:rPr>
-        <w:t>NADHIR</w:t>
-      </w:r>
-      <w:r>
-        <w:t xml:space="preserve"> + </w:t>
-      </w:r>
-      <w:r>
-        <w:rPr>
-          <w:color w:val="4472C4" w:themeColor="accent1"/>
-        </w:rPr>
-        <w:t xml:space="preserve">YOAV </w:t>
-      </w:r>
-      <w:r>
-        <w:t>Discuss gameplay-wise design: where to place walls, enemies, power-ups, objectives, using layout_sel[3..0] signal we can:</w:t>
+        <w:t xml:space="preserve">Discuss gameplay-wise design: where to place walls, enemies, power-ups, objectives, using </w:t>
+      </w:r>
+      <w:proofErr w:type="spellStart"/>
+      <w:r>
+        <w:t>layout_</w:t>
+      </w:r>
+      <w:proofErr w:type="gramStart"/>
+      <w:r>
+        <w:t>sel</w:t>
+      </w:r>
+      <w:proofErr w:type="spellEnd"/>
+      <w:r>
+        <w:t>[3..</w:t>
+      </w:r>
+      <w:proofErr w:type="gramEnd"/>
+      <w:r>
+        <w:t>0] signal we can:</w:t>
       </w:r>
     </w:p>
     <w:p>
@@ -206,6 +289,11 @@
       </w:r>
     </w:p>
     <w:p>
+      <w:r>
+        <w:t>Together:</w:t>
+      </w:r>
+    </w:p>
+    <w:p>
       <w:pPr>
         <w:pStyle w:val="ListParagraph"/>
         <w:numPr>
@@ -214,23 +302,49 @@
         </w:numPr>
       </w:pPr>
       <w:r>
-        <w:rPr>
-          <w:color w:val="00B050"/>
-        </w:rPr>
-        <w:t>NADHIR</w:t>
-      </w:r>
-      <w:r>
-        <w:t xml:space="preserve"> + </w:t>
-      </w:r>
-      <w:r>
-        <w:rPr>
-          <w:color w:val="4472C4" w:themeColor="accent1"/>
-        </w:rPr>
-        <w:t xml:space="preserve">YOAV </w:t>
-      </w:r>
+        <w:t>Meet on the 19/10 (Sunday evening) to complete prep for last report.</w:t>
+      </w:r>
+    </w:p>
+    <w:p>
+      <w:pPr>
+        <w:pStyle w:val="ListParagraph"/>
+        <w:numPr>
+          <w:ilvl w:val="0"/>
+          <w:numId w:val="1"/>
+        </w:numPr>
+      </w:pPr>
       <w:r>
         <w:t>Complete project report</w:t>
       </w:r>
+      <w:r>
+        <w:t>, c</w:t>
+      </w:r>
+      <w:r>
+        <w:t>reate a PowerPoint presentation</w:t>
+      </w:r>
+      <w:r>
+        <w:t>.</w:t>
+      </w:r>
+    </w:p>
+    <w:p>
+      <w:pPr>
+        <w:ind w:left="360"/>
+      </w:pPr>
+    </w:p>
+    <w:p>
+      <w:pPr>
+        <w:ind w:left="360"/>
+      </w:pPr>
+    </w:p>
+    <w:p>
+      <w:pPr>
+        <w:ind w:left="360"/>
+      </w:pPr>
+    </w:p>
+    <w:p>
+      <w:pPr>
+        <w:ind w:left="360"/>
+      </w:pPr>
     </w:p>
     <w:p>
       <w:pPr>
@@ -241,44 +355,6 @@
         </w:numPr>
       </w:pPr>
       <w:r>
-        <w:rPr>
-          <w:color w:val="4472C4" w:themeColor="accent1"/>
-        </w:rPr>
-        <w:t xml:space="preserve">YOAV </w:t>
-      </w:r>
-      <w:r>
-        <w:t>Create a PowerPoint presentation</w:t>
-      </w:r>
-    </w:p>
-    <w:p>
-      <w:pPr>
-        <w:pStyle w:val="ListParagraph"/>
-        <w:numPr>
-          <w:ilvl w:val="0"/>
-          <w:numId w:val="1"/>
-        </w:numPr>
-      </w:pPr>
-      <w:r>
-        <w:t>2 player Mode</w:t>
-      </w:r>
-      <w:r>
-        <w:t xml:space="preserve"> – if there's time</w:t>
-      </w:r>
-    </w:p>
-    <w:p>
-      <w:pPr>
-        <w:ind w:left="360"/>
-      </w:pPr>
-    </w:p>
-    <w:p>
-      <w:pPr>
-        <w:pStyle w:val="ListParagraph"/>
-        <w:numPr>
-          <w:ilvl w:val="0"/>
-          <w:numId w:val="1"/>
-        </w:numPr>
-      </w:pPr>
-      <w:r>
         <w:t>Themes:</w:t>
       </w:r>
     </w:p>
@@ -303,7 +379,15 @@
         </w:numPr>
       </w:pPr>
       <w:r>
-        <w:t>Indestructible walls  - stone walls</w:t>
+        <w:t xml:space="preserve">Indestructible </w:t>
+      </w:r>
+      <w:proofErr w:type="gramStart"/>
+      <w:r>
+        <w:t>walls  -</w:t>
+      </w:r>
+      <w:proofErr w:type="gramEnd"/>
+      <w:r>
+        <w:t xml:space="preserve"> stone walls</w:t>
       </w:r>
     </w:p>
     <w:p>

</xml_diff>